<commit_message>
Presentation pdf with presenter notes, initial version of walktrough
</commit_message>
<xml_diff>
--- a/docs/DVSE Walkthrough.docx
+++ b/docs/DVSE Walkthrough.docx
@@ -2547,7 +2547,6 @@
         <w:rPr>
           <w:lang w:val="en-US"/>
         </w:rPr>
-        <w:lastRenderedPageBreak/>
         <w:t>Introduction and the purpose of the document</w:t>
       </w:r>
       <w:bookmarkEnd w:id="0"/>
@@ -3291,7 +3290,6 @@
         <w:rPr>
           <w:lang w:val="en-US"/>
         </w:rPr>
-        <w:lastRenderedPageBreak/>
         <w:t>The enclave downloads the movie from the server</w:t>
       </w:r>
       <w:r>
@@ -3619,21 +3617,7 @@
         <w:rPr>
           <w:lang w:val="en-US"/>
         </w:rPr>
-        <w:t xml:space="preserve">If it was not used previously user’s coupon balance is increased by 25 coins and the used coupon is </w:t>
-      </w:r>
-      <w:proofErr w:type="gramStart"/>
-      <w:r>
-        <w:rPr>
-          <w:lang w:val="en-US"/>
-        </w:rPr>
-        <w:t>wrote</w:t>
-      </w:r>
-      <w:proofErr w:type="gramEnd"/>
-      <w:r>
-        <w:rPr>
-          <w:lang w:val="en-US"/>
-        </w:rPr>
-        <w:t xml:space="preserve"> into the blob as used.</w:t>
+        <w:t>If it was not used previously user’s coupon balance is increased by 25 coins and the used coupon is wrote into the blob as used.</w:t>
       </w:r>
     </w:p>
     <w:p>
@@ -3692,15 +3676,15 @@
         <w:tblLook w:val="04A0" w:firstRow="1" w:lastRow="0" w:firstColumn="1" w:lastColumn="0" w:noHBand="0" w:noVBand="1"/>
       </w:tblPr>
       <w:tblGrid>
-        <w:gridCol w:w="1458"/>
-        <w:gridCol w:w="4303"/>
-        <w:gridCol w:w="2361"/>
-        <w:gridCol w:w="1217"/>
+        <w:gridCol w:w="2784"/>
+        <w:gridCol w:w="8550"/>
+        <w:gridCol w:w="4770"/>
+        <w:gridCol w:w="2430"/>
       </w:tblGrid>
       <w:tr>
         <w:tc>
           <w:tcPr>
-            <w:tcW w:w="1458" w:type="dxa"/>
+            <w:tcW w:w="2784" w:type="dxa"/>
           </w:tcPr>
           <w:p>
             <w:pPr>
@@ -3712,14 +3696,13 @@
               <w:rPr>
                 <w:lang w:val="en-US"/>
               </w:rPr>
-              <w:lastRenderedPageBreak/>
               <w:t>Vulnerability</w:t>
             </w:r>
           </w:p>
         </w:tc>
         <w:tc>
           <w:tcPr>
-            <w:tcW w:w="4350" w:type="dxa"/>
+            <w:tcW w:w="8550" w:type="dxa"/>
           </w:tcPr>
           <w:p>
             <w:pPr>
@@ -3737,7 +3720,7 @@
         </w:tc>
         <w:tc>
           <w:tcPr>
-            <w:tcW w:w="2377" w:type="dxa"/>
+            <w:tcW w:w="4770" w:type="dxa"/>
           </w:tcPr>
           <w:p>
             <w:pPr>
@@ -3755,7 +3738,7 @@
         </w:tc>
         <w:tc>
           <w:tcPr>
-            <w:tcW w:w="1154" w:type="dxa"/>
+            <w:tcW w:w="2430" w:type="dxa"/>
           </w:tcPr>
           <w:p>
             <w:pPr>
@@ -3777,7 +3760,7 @@
       <w:tr>
         <w:tc>
           <w:tcPr>
-            <w:tcW w:w="1458" w:type="dxa"/>
+            <w:tcW w:w="2784" w:type="dxa"/>
           </w:tcPr>
           <w:p>
             <w:pPr>
@@ -3800,7 +3783,7 @@
         </w:tc>
         <w:tc>
           <w:tcPr>
-            <w:tcW w:w="4350" w:type="dxa"/>
+            <w:tcW w:w="8550" w:type="dxa"/>
           </w:tcPr>
           <w:p>
             <w:pPr>
@@ -3845,7 +3828,7 @@
         </w:tc>
         <w:tc>
           <w:tcPr>
-            <w:tcW w:w="2377" w:type="dxa"/>
+            <w:tcW w:w="4770" w:type="dxa"/>
           </w:tcPr>
           <w:p>
             <w:pPr>
@@ -3876,7 +3859,7 @@
         </w:tc>
         <w:tc>
           <w:tcPr>
-            <w:tcW w:w="1154" w:type="dxa"/>
+            <w:tcW w:w="2430" w:type="dxa"/>
           </w:tcPr>
           <w:p>
             <w:pPr>
@@ -3896,7 +3879,7 @@
       <w:tr>
         <w:tc>
           <w:tcPr>
-            <w:tcW w:w="1458" w:type="dxa"/>
+            <w:tcW w:w="2784" w:type="dxa"/>
           </w:tcPr>
           <w:p>
             <w:pPr>
@@ -3925,7 +3908,7 @@
         </w:tc>
         <w:tc>
           <w:tcPr>
-            <w:tcW w:w="4350" w:type="dxa"/>
+            <w:tcW w:w="8550" w:type="dxa"/>
           </w:tcPr>
           <w:p>
             <w:pPr>
@@ -3992,7 +3975,7 @@
         </w:tc>
         <w:tc>
           <w:tcPr>
-            <w:tcW w:w="2377" w:type="dxa"/>
+            <w:tcW w:w="4770" w:type="dxa"/>
           </w:tcPr>
           <w:p>
             <w:pPr>
@@ -4024,7 +4007,7 @@
         </w:tc>
         <w:tc>
           <w:tcPr>
-            <w:tcW w:w="1154" w:type="dxa"/>
+            <w:tcW w:w="2430" w:type="dxa"/>
           </w:tcPr>
           <w:p>
             <w:pPr>
@@ -4044,7 +4027,7 @@
       <w:tr>
         <w:tc>
           <w:tcPr>
-            <w:tcW w:w="1458" w:type="dxa"/>
+            <w:tcW w:w="2784" w:type="dxa"/>
           </w:tcPr>
           <w:p>
             <w:pPr>
@@ -4065,7 +4048,7 @@
         </w:tc>
         <w:tc>
           <w:tcPr>
-            <w:tcW w:w="4350" w:type="dxa"/>
+            <w:tcW w:w="8550" w:type="dxa"/>
           </w:tcPr>
           <w:p>
             <w:pPr>
@@ -4097,7 +4080,7 @@
         </w:tc>
         <w:tc>
           <w:tcPr>
-            <w:tcW w:w="2377" w:type="dxa"/>
+            <w:tcW w:w="4770" w:type="dxa"/>
           </w:tcPr>
           <w:p>
             <w:pPr>
@@ -4115,7 +4098,7 @@
         </w:tc>
         <w:tc>
           <w:tcPr>
-            <w:tcW w:w="1154" w:type="dxa"/>
+            <w:tcW w:w="2430" w:type="dxa"/>
           </w:tcPr>
           <w:p>
             <w:pPr>
@@ -4135,7 +4118,7 @@
       <w:tr>
         <w:tc>
           <w:tcPr>
-            <w:tcW w:w="1458" w:type="dxa"/>
+            <w:tcW w:w="2784" w:type="dxa"/>
           </w:tcPr>
           <w:p>
             <w:pPr>
@@ -4156,7 +4139,7 @@
         </w:tc>
         <w:tc>
           <w:tcPr>
-            <w:tcW w:w="4350" w:type="dxa"/>
+            <w:tcW w:w="8550" w:type="dxa"/>
           </w:tcPr>
           <w:p>
             <w:pPr>
@@ -4188,7 +4171,7 @@
         </w:tc>
         <w:tc>
           <w:tcPr>
-            <w:tcW w:w="2377" w:type="dxa"/>
+            <w:tcW w:w="4770" w:type="dxa"/>
           </w:tcPr>
           <w:p>
             <w:pPr>
@@ -4206,7 +4189,7 @@
         </w:tc>
         <w:tc>
           <w:tcPr>
-            <w:tcW w:w="1154" w:type="dxa"/>
+            <w:tcW w:w="2430" w:type="dxa"/>
           </w:tcPr>
           <w:p>
             <w:pPr>
@@ -4226,7 +4209,7 @@
       <w:tr>
         <w:tc>
           <w:tcPr>
-            <w:tcW w:w="1458" w:type="dxa"/>
+            <w:tcW w:w="2784" w:type="dxa"/>
           </w:tcPr>
           <w:p>
             <w:pPr>
@@ -4249,7 +4232,7 @@
         </w:tc>
         <w:tc>
           <w:tcPr>
-            <w:tcW w:w="4350" w:type="dxa"/>
+            <w:tcW w:w="8550" w:type="dxa"/>
           </w:tcPr>
           <w:p>
             <w:pPr>
@@ -4295,7 +4278,7 @@
         </w:tc>
         <w:tc>
           <w:tcPr>
-            <w:tcW w:w="2377" w:type="dxa"/>
+            <w:tcW w:w="4770" w:type="dxa"/>
           </w:tcPr>
           <w:p>
             <w:pPr>
@@ -4363,7 +4346,7 @@
         </w:tc>
         <w:tc>
           <w:tcPr>
-            <w:tcW w:w="1154" w:type="dxa"/>
+            <w:tcW w:w="2430" w:type="dxa"/>
           </w:tcPr>
           <w:p>
             <w:pPr>
@@ -4386,7 +4369,7 @@
         </w:trPr>
         <w:tc>
           <w:tcPr>
-            <w:tcW w:w="1458" w:type="dxa"/>
+            <w:tcW w:w="2784" w:type="dxa"/>
           </w:tcPr>
           <w:p>
             <w:pPr>
@@ -4402,7 +4385,6 @@
               <w:rPr>
                 <w:lang w:val="en-US"/>
               </w:rPr>
-              <w:lastRenderedPageBreak/>
               <w:t>Decrypted coupons are stored in enclave memory decrypted all the enclave lifetime</w:t>
             </w:r>
             <w:bookmarkEnd w:id="14"/>
@@ -4410,7 +4392,7 @@
         </w:tc>
         <w:tc>
           <w:tcPr>
-            <w:tcW w:w="4350" w:type="dxa"/>
+            <w:tcW w:w="8550" w:type="dxa"/>
           </w:tcPr>
           <w:p>
             <w:pPr>
@@ -4442,7 +4424,7 @@
         </w:tc>
         <w:tc>
           <w:tcPr>
-            <w:tcW w:w="2377" w:type="dxa"/>
+            <w:tcW w:w="4770" w:type="dxa"/>
           </w:tcPr>
           <w:p>
             <w:pPr>
@@ -4460,7 +4442,7 @@
         </w:tc>
         <w:tc>
           <w:tcPr>
-            <w:tcW w:w="1154" w:type="dxa"/>
+            <w:tcW w:w="2430" w:type="dxa"/>
           </w:tcPr>
           <w:p>
             <w:pPr>
@@ -4483,7 +4465,7 @@
         </w:trPr>
         <w:tc>
           <w:tcPr>
-            <w:tcW w:w="1458" w:type="dxa"/>
+            <w:tcW w:w="2784" w:type="dxa"/>
           </w:tcPr>
           <w:p>
             <w:pPr>
@@ -4506,7 +4488,7 @@
         </w:tc>
         <w:tc>
           <w:tcPr>
-            <w:tcW w:w="4350" w:type="dxa"/>
+            <w:tcW w:w="8550" w:type="dxa"/>
           </w:tcPr>
           <w:p>
             <w:pPr>
@@ -4551,7 +4533,7 @@
         </w:tc>
         <w:tc>
           <w:tcPr>
-            <w:tcW w:w="2377" w:type="dxa"/>
+            <w:tcW w:w="4770" w:type="dxa"/>
           </w:tcPr>
           <w:p>
             <w:pPr>
@@ -4569,7 +4551,7 @@
         </w:tc>
         <w:tc>
           <w:tcPr>
-            <w:tcW w:w="1154" w:type="dxa"/>
+            <w:tcW w:w="2430" w:type="dxa"/>
           </w:tcPr>
           <w:p>
             <w:pPr>
@@ -4592,7 +4574,7 @@
         </w:trPr>
         <w:tc>
           <w:tcPr>
-            <w:tcW w:w="1458" w:type="dxa"/>
+            <w:tcW w:w="2784" w:type="dxa"/>
           </w:tcPr>
           <w:p>
             <w:pPr>
@@ -4610,12 +4592,14 @@
               </w:rPr>
               <w:t>Sealed log file write function is left by mistake in the enclave</w:t>
             </w:r>
+            <w:bookmarkStart w:id="19" w:name="_GoBack"/>
             <w:bookmarkEnd w:id="18"/>
+            <w:bookmarkEnd w:id="19"/>
           </w:p>
         </w:tc>
         <w:tc>
           <w:tcPr>
-            <w:tcW w:w="4350" w:type="dxa"/>
+            <w:tcW w:w="8550" w:type="dxa"/>
           </w:tcPr>
           <w:p>
             <w:pPr>
@@ -4661,7 +4645,7 @@
         </w:tc>
         <w:tc>
           <w:tcPr>
-            <w:tcW w:w="2377" w:type="dxa"/>
+            <w:tcW w:w="4770" w:type="dxa"/>
           </w:tcPr>
           <w:p>
             <w:pPr>
@@ -4707,7 +4691,7 @@
         </w:tc>
         <w:tc>
           <w:tcPr>
-            <w:tcW w:w="1154" w:type="dxa"/>
+            <w:tcW w:w="2430" w:type="dxa"/>
           </w:tcPr>
           <w:p>
             <w:pPr>
@@ -4727,7 +4711,7 @@
       <w:tr>
         <w:tc>
           <w:tcPr>
-            <w:tcW w:w="1458" w:type="dxa"/>
+            <w:tcW w:w="2784" w:type="dxa"/>
           </w:tcPr>
           <w:p>
             <w:pPr>
@@ -4736,21 +4720,21 @@
                 <w:lang w:val="en-US"/>
               </w:rPr>
             </w:pPr>
-            <w:bookmarkStart w:id="19" w:name="_Type_cast_mistake"/>
-            <w:bookmarkStart w:id="20" w:name="_Toc494090940"/>
-            <w:bookmarkEnd w:id="19"/>
+            <w:bookmarkStart w:id="20" w:name="_Type_cast_mistake"/>
+            <w:bookmarkStart w:id="21" w:name="_Toc494090940"/>
+            <w:bookmarkEnd w:id="20"/>
             <w:r>
               <w:rPr>
                 <w:lang w:val="en-US"/>
               </w:rPr>
               <w:t>Type cast mistake in sealing replacement function</w:t>
             </w:r>
-            <w:bookmarkEnd w:id="20"/>
+            <w:bookmarkEnd w:id="21"/>
           </w:p>
         </w:tc>
         <w:tc>
           <w:tcPr>
-            <w:tcW w:w="4350" w:type="dxa"/>
+            <w:tcW w:w="8550" w:type="dxa"/>
           </w:tcPr>
           <w:p>
             <w:pPr>
@@ -4796,7 +4780,7 @@
         </w:tc>
         <w:tc>
           <w:tcPr>
-            <w:tcW w:w="2377" w:type="dxa"/>
+            <w:tcW w:w="4770" w:type="dxa"/>
           </w:tcPr>
           <w:p>
             <w:pPr>
@@ -4814,7 +4798,7 @@
         </w:tc>
         <w:tc>
           <w:tcPr>
-            <w:tcW w:w="1154" w:type="dxa"/>
+            <w:tcW w:w="2430" w:type="dxa"/>
           </w:tcPr>
           <w:p>
             <w:pPr>
@@ -4864,15 +4848,14 @@
           <w:lang w:val="en-US"/>
         </w:rPr>
       </w:pPr>
-      <w:bookmarkStart w:id="21" w:name="_Toc494090941"/>
-      <w:r>
-        <w:rPr>
-          <w:lang w:val="en-US"/>
-        </w:rPr>
-        <w:lastRenderedPageBreak/>
+      <w:bookmarkStart w:id="22" w:name="_Toc494090941"/>
+      <w:r>
+        <w:rPr>
+          <w:lang w:val="en-US"/>
+        </w:rPr>
         <w:t>Exploitation examples walkthrough</w:t>
       </w:r>
-      <w:bookmarkEnd w:id="21"/>
+      <w:bookmarkEnd w:id="22"/>
     </w:p>
     <w:p>
       <w:pPr>
@@ -5129,14 +5112,14 @@
           <w:lang w:val="en-US"/>
         </w:rPr>
       </w:pPr>
-      <w:bookmarkStart w:id="22" w:name="_Toc494090942"/>
+      <w:bookmarkStart w:id="23" w:name="_Toc494090942"/>
       <w:r>
         <w:rPr>
           <w:lang w:val="en-US"/>
         </w:rPr>
         <w:t>Memory exfiltration attack</w:t>
       </w:r>
-      <w:bookmarkEnd w:id="22"/>
+      <w:bookmarkEnd w:id="23"/>
     </w:p>
     <w:p>
       <w:pPr>
@@ -5145,14 +5128,14 @@
           <w:lang w:val="en-US"/>
         </w:rPr>
       </w:pPr>
-      <w:bookmarkStart w:id="23" w:name="_Toc494090943"/>
+      <w:bookmarkStart w:id="24" w:name="_Toc494090943"/>
       <w:r>
         <w:rPr>
           <w:lang w:val="en-US"/>
         </w:rPr>
         <w:t>Requirements for successful attack</w:t>
       </w:r>
-      <w:bookmarkEnd w:id="23"/>
+      <w:bookmarkEnd w:id="24"/>
     </w:p>
     <w:p>
       <w:pPr>
@@ -5174,14 +5157,14 @@
           <w:lang w:val="en-US"/>
         </w:rPr>
       </w:pPr>
-      <w:bookmarkStart w:id="24" w:name="_Toc494090944"/>
+      <w:bookmarkStart w:id="25" w:name="_Toc494090944"/>
       <w:r>
         <w:rPr>
           <w:lang w:val="en-US"/>
         </w:rPr>
         <w:t>Vulnerabilities used</w:t>
       </w:r>
-      <w:bookmarkEnd w:id="24"/>
+      <w:bookmarkEnd w:id="25"/>
     </w:p>
     <w:p>
       <w:pPr>
@@ -5223,14 +5206,14 @@
           <w:lang w:val="en-US"/>
         </w:rPr>
       </w:pPr>
-      <w:bookmarkStart w:id="25" w:name="_Toc494090945"/>
+      <w:bookmarkStart w:id="26" w:name="_Toc494090945"/>
       <w:r>
         <w:rPr>
           <w:lang w:val="en-US"/>
         </w:rPr>
         <w:t>Exploitation algorithm</w:t>
       </w:r>
-      <w:bookmarkEnd w:id="25"/>
+      <w:bookmarkEnd w:id="26"/>
     </w:p>
     <w:p>
       <w:pPr>
@@ -5436,14 +5419,14 @@
           <w:lang w:val="en-US"/>
         </w:rPr>
       </w:pPr>
-      <w:bookmarkStart w:id="26" w:name="_Toc494090946"/>
+      <w:bookmarkStart w:id="27" w:name="_Toc494090946"/>
       <w:r>
         <w:rPr>
           <w:lang w:val="en-US"/>
         </w:rPr>
         <w:t>Key material exhaustion attack</w:t>
       </w:r>
-      <w:bookmarkEnd w:id="26"/>
+      <w:bookmarkEnd w:id="27"/>
     </w:p>
     <w:p>
       <w:pPr>
@@ -5452,14 +5435,14 @@
           <w:lang w:val="en-US"/>
         </w:rPr>
       </w:pPr>
-      <w:bookmarkStart w:id="27" w:name="_Toc494090947"/>
+      <w:bookmarkStart w:id="28" w:name="_Toc494090947"/>
       <w:r>
         <w:rPr>
           <w:lang w:val="en-US"/>
         </w:rPr>
         <w:t>Requirements for successful attack</w:t>
       </w:r>
-      <w:bookmarkEnd w:id="27"/>
+      <w:bookmarkEnd w:id="28"/>
     </w:p>
     <w:p>
       <w:pPr>
@@ -5505,14 +5488,14 @@
           <w:lang w:val="en-US"/>
         </w:rPr>
       </w:pPr>
-      <w:bookmarkStart w:id="28" w:name="_Toc494090948"/>
+      <w:bookmarkStart w:id="29" w:name="_Toc494090948"/>
       <w:r>
         <w:rPr>
           <w:lang w:val="en-US"/>
         </w:rPr>
         <w:t>Some explanations on AES-GCM</w:t>
       </w:r>
-      <w:bookmarkEnd w:id="28"/>
+      <w:bookmarkEnd w:id="29"/>
     </w:p>
     <w:p>
       <w:pPr>
@@ -5793,15 +5776,14 @@
           <w:lang w:val="en-US"/>
         </w:rPr>
       </w:pPr>
-      <w:bookmarkStart w:id="29" w:name="_Toc494090949"/>
-      <w:r>
-        <w:rPr>
-          <w:lang w:val="en-US"/>
-        </w:rPr>
-        <w:lastRenderedPageBreak/>
+      <w:bookmarkStart w:id="30" w:name="_Toc494090949"/>
+      <w:r>
+        <w:rPr>
+          <w:lang w:val="en-US"/>
+        </w:rPr>
         <w:t>Vulnerabilities used</w:t>
       </w:r>
-      <w:bookmarkEnd w:id="29"/>
+      <w:bookmarkEnd w:id="30"/>
     </w:p>
     <w:p>
       <w:pPr>
@@ -5842,14 +5824,14 @@
           <w:lang w:val="en-US"/>
         </w:rPr>
       </w:pPr>
-      <w:bookmarkStart w:id="30" w:name="_Toc494090950"/>
+      <w:bookmarkStart w:id="31" w:name="_Toc494090950"/>
       <w:r>
         <w:rPr>
           <w:lang w:val="en-US"/>
         </w:rPr>
         <w:t>Exploitation algorithm</w:t>
       </w:r>
-      <w:bookmarkEnd w:id="30"/>
+      <w:bookmarkEnd w:id="31"/>
     </w:p>
     <w:p>
       <w:pPr>
@@ -6854,7 +6836,6 @@
         <w:rPr>
           <w:lang w:val="en-US" w:bidi="he-IL"/>
         </w:rPr>
-        <w:lastRenderedPageBreak/>
         <w:t>See below the screenshot of decrypted coupons</w:t>
       </w:r>
     </w:p>
@@ -6919,14 +6900,14 @@
           <w:lang w:val="en-US"/>
         </w:rPr>
       </w:pPr>
-      <w:bookmarkStart w:id="31" w:name="_Toc494090951"/>
+      <w:bookmarkStart w:id="32" w:name="_Toc494090951"/>
       <w:r>
         <w:rPr>
           <w:lang w:val="en-US"/>
         </w:rPr>
         <w:t>File substitution attack</w:t>
       </w:r>
-      <w:bookmarkEnd w:id="31"/>
+      <w:bookmarkEnd w:id="32"/>
     </w:p>
     <w:p>
       <w:pPr>
@@ -6935,14 +6916,14 @@
           <w:lang w:val="en-US"/>
         </w:rPr>
       </w:pPr>
-      <w:bookmarkStart w:id="32" w:name="_Toc494090952"/>
+      <w:bookmarkStart w:id="33" w:name="_Toc494090952"/>
       <w:r>
         <w:rPr>
           <w:lang w:val="en-US"/>
         </w:rPr>
         <w:t>Requirements for successful attack</w:t>
       </w:r>
-      <w:bookmarkEnd w:id="32"/>
+      <w:bookmarkEnd w:id="33"/>
     </w:p>
     <w:p>
       <w:pPr>
@@ -6964,14 +6945,14 @@
           <w:lang w:val="en-US"/>
         </w:rPr>
       </w:pPr>
-      <w:bookmarkStart w:id="33" w:name="_Toc494090953"/>
+      <w:bookmarkStart w:id="34" w:name="_Toc494090953"/>
       <w:r>
         <w:rPr>
           <w:lang w:val="en-US"/>
         </w:rPr>
         <w:t>Vulnerabilities used</w:t>
       </w:r>
-      <w:bookmarkEnd w:id="33"/>
+      <w:bookmarkEnd w:id="34"/>
     </w:p>
     <w:p>
       <w:pPr>
@@ -6996,14 +6977,14 @@
           <w:lang w:val="en-US"/>
         </w:rPr>
       </w:pPr>
-      <w:bookmarkStart w:id="34" w:name="_Toc494090954"/>
+      <w:bookmarkStart w:id="35" w:name="_Toc494090954"/>
       <w:r>
         <w:rPr>
           <w:lang w:val="en-US"/>
         </w:rPr>
         <w:t>Exploitation algorithm</w:t>
       </w:r>
-      <w:bookmarkEnd w:id="34"/>
+      <w:bookmarkEnd w:id="35"/>
     </w:p>
     <w:p>
       <w:pPr>
@@ -7278,7 +7259,6 @@
         <w:rPr>
           <w:lang w:val="en-US"/>
         </w:rPr>
-        <w:lastRenderedPageBreak/>
         <w:t xml:space="preserve">Configure </w:t>
       </w:r>
       <w:proofErr w:type="spellStart"/>
@@ -7321,7 +7301,7 @@
           <w:lang w:val="en-US"/>
         </w:rPr>
       </w:pPr>
-      <w:bookmarkStart w:id="35" w:name="_Toc494090955"/>
+      <w:bookmarkStart w:id="36" w:name="_Toc494090955"/>
       <w:r>
         <w:rPr>
           <w:lang w:val="en-US"/>
@@ -7346,7 +7326,7 @@
         </w:rPr>
         <w:t xml:space="preserve"> once)</w:t>
       </w:r>
-      <w:bookmarkEnd w:id="35"/>
+      <w:bookmarkEnd w:id="36"/>
     </w:p>
     <w:p>
       <w:pPr>
@@ -7355,14 +7335,14 @@
           <w:lang w:val="en-US"/>
         </w:rPr>
       </w:pPr>
-      <w:bookmarkStart w:id="36" w:name="_Toc494090956"/>
+      <w:bookmarkStart w:id="37" w:name="_Toc494090956"/>
       <w:r>
         <w:rPr>
           <w:lang w:val="en-US"/>
         </w:rPr>
         <w:t>Requirements for successful attack</w:t>
       </w:r>
-      <w:bookmarkEnd w:id="36"/>
+      <w:bookmarkEnd w:id="37"/>
     </w:p>
     <w:p>
       <w:pPr>
@@ -7384,14 +7364,14 @@
           <w:lang w:val="en-US"/>
         </w:rPr>
       </w:pPr>
-      <w:bookmarkStart w:id="37" w:name="_Toc494090957"/>
+      <w:bookmarkStart w:id="38" w:name="_Toc494090957"/>
       <w:r>
         <w:rPr>
           <w:lang w:val="en-US"/>
         </w:rPr>
         <w:t>Vulnerabilities used</w:t>
       </w:r>
-      <w:bookmarkEnd w:id="37"/>
+      <w:bookmarkEnd w:id="38"/>
     </w:p>
     <w:p>
       <w:pPr>
@@ -7416,14 +7396,14 @@
           <w:lang w:val="en-US"/>
         </w:rPr>
       </w:pPr>
-      <w:bookmarkStart w:id="38" w:name="_Toc494090958"/>
+      <w:bookmarkStart w:id="39" w:name="_Toc494090958"/>
       <w:r>
         <w:rPr>
           <w:lang w:val="en-US"/>
         </w:rPr>
         <w:t>Exploitation algorithm</w:t>
       </w:r>
-      <w:bookmarkEnd w:id="38"/>
+      <w:bookmarkEnd w:id="39"/>
     </w:p>
     <w:p>
       <w:pPr>
@@ -7790,8 +7770,6 @@
         </w:rPr>
         <w:t xml:space="preserve"> (this will create new files)</w:t>
       </w:r>
-      <w:bookmarkStart w:id="39" w:name="_GoBack"/>
-      <w:bookmarkEnd w:id="39"/>
     </w:p>
     <w:p>
       <w:pPr>
@@ -10644,7 +10622,7 @@
 </file>
 
 <file path=customXml/itemProps1.xml><?xml version="1.0" encoding="utf-8"?>
-<ds:datastoreItem xmlns:ds="http://schemas.openxmlformats.org/officeDocument/2006/customXml" ds:itemID="{8ACF28F6-121B-4E51-A528-A129BB94D33D}">
+<ds:datastoreItem xmlns:ds="http://schemas.openxmlformats.org/officeDocument/2006/customXml" ds:itemID="{22547111-EAF9-4464-A2F0-A1AE25E28EDD}">
   <ds:schemaRefs>
     <ds:schemaRef ds:uri="http://schemas.openxmlformats.org/officeDocument/2006/bibliography"/>
   </ds:schemaRefs>

</xml_diff>